<commit_message>
added gannt to func. analyse
</commit_message>
<xml_diff>
--- a/Organisatorisch/Functionele analyse.docx
+++ b/Organisatorisch/Functionele analyse.docx
@@ -12,10 +12,7 @@
     </w:p>
     <w:p>
       <w:r>
-        <w:t>“</w:t>
-      </w:r>
-      <w:r>
-        <w:t xml:space="preserve">Van </w:t>
+        <w:t xml:space="preserve">“Van </w:t>
       </w:r>
       <w:proofErr w:type="spellStart"/>
       <w:r>
@@ -47,10 +44,7 @@
       </w:r>
       <w:proofErr w:type="spellEnd"/>
       <w:r>
-        <w:t xml:space="preserve"> aangezien het gaat om een enorme hoeveelheid aan documenten gaat.</w:t>
-      </w:r>
-      <w:r>
-        <w:t>”</w:t>
+        <w:t xml:space="preserve"> aangezien het gaat om een enorme hoeveelheid aan documenten gaat.”</w:t>
       </w:r>
     </w:p>
     <w:p>
@@ -77,27 +71,12 @@
         </w:numPr>
       </w:pPr>
       <w:r>
-        <w:rPr>
-          <w:lang/>
-        </w:rPr>
-        <w:t>O</w:t>
-      </w:r>
-      <w:r>
-        <w:t>n</w:t>
-      </w:r>
-      <w:r>
-        <w:rPr>
-          <w:lang/>
-        </w:rPr>
-        <w:t>gestructureerde data</w:t>
+        <w:t>Ongestructureerde data</w:t>
       </w:r>
       <w:r>
         <w:t>, waarvan een deel m</w:t>
       </w:r>
       <w:r>
-        <w:rPr>
-          <w:lang/>
-        </w:rPr>
         <w:t>anueel</w:t>
       </w:r>
       <w:r>
@@ -113,73 +92,7 @@
         </w:numPr>
       </w:pPr>
       <w:r>
-        <w:rPr>
-          <w:lang/>
-        </w:rPr>
-        <w:t>Moeilijk om docume</w:t>
-      </w:r>
-      <w:r>
-        <w:t>n</w:t>
-      </w:r>
-      <w:r>
-        <w:rPr>
-          <w:lang/>
-        </w:rPr>
-        <w:t>t</w:t>
-      </w:r>
-      <w:r>
-        <w:t>en</w:t>
-      </w:r>
-      <w:r>
-        <w:rPr>
-          <w:lang/>
-        </w:rPr>
-        <w:t xml:space="preserve"> </w:t>
-      </w:r>
-      <w:r>
-        <w:t>t</w:t>
-      </w:r>
-      <w:r>
-        <w:rPr>
-          <w:lang/>
-        </w:rPr>
-        <w:t>e</w:t>
-      </w:r>
-      <w:r>
-        <w:t>r</w:t>
-      </w:r>
-      <w:r>
-        <w:rPr>
-          <w:lang/>
-        </w:rPr>
-        <w:t>u</w:t>
-      </w:r>
-      <w:r>
-        <w:t>g</w:t>
-      </w:r>
-      <w:r>
-        <w:rPr>
-          <w:lang/>
-        </w:rPr>
-        <w:t xml:space="preserve"> </w:t>
-      </w:r>
-      <w:r>
-        <w:t>t</w:t>
-      </w:r>
-      <w:r>
-        <w:rPr>
-          <w:lang/>
-        </w:rPr>
-        <w:t xml:space="preserve">e </w:t>
-      </w:r>
-      <w:r>
-        <w:t>v</w:t>
-      </w:r>
-      <w:r>
-        <w:rPr>
-          <w:lang/>
-        </w:rPr>
-        <w:t>inden</w:t>
+        <w:t>Moeilijk om documenten terug te vinden</w:t>
       </w:r>
     </w:p>
     <w:p>
@@ -191,9 +104,6 @@
         </w:numPr>
       </w:pPr>
       <w:r>
-        <w:rPr>
-          <w:lang/>
-        </w:rPr>
         <w:t xml:space="preserve">Opvraging data </w:t>
       </w:r>
     </w:p>
@@ -206,21 +116,12 @@
         </w:numPr>
       </w:pPr>
       <w:r>
-        <w:rPr>
-          <w:lang/>
-        </w:rPr>
         <w:t xml:space="preserve">JSON </w:t>
       </w:r>
       <w:r>
-        <w:rPr>
-          <w:lang/>
-        </w:rPr>
         <w:t>–</w:t>
       </w:r>
       <w:r>
-        <w:rPr>
-          <w:lang/>
-        </w:rPr>
         <w:t xml:space="preserve"> String</w:t>
       </w:r>
     </w:p>
@@ -248,28 +149,7 @@
         </w:numPr>
       </w:pPr>
       <w:r>
-        <w:rPr>
-          <w:lang/>
-        </w:rPr>
-        <w:t>Visu</w:t>
-      </w:r>
-      <w:r>
-        <w:t>a</w:t>
-      </w:r>
-      <w:r>
-        <w:rPr>
-          <w:lang/>
-        </w:rPr>
-        <w:t>l</w:t>
-      </w:r>
-      <w:r>
-        <w:t>i</w:t>
-      </w:r>
-      <w:r>
-        <w:rPr>
-          <w:lang/>
-        </w:rPr>
-        <w:t>satie op uniforme manier</w:t>
+        <w:t>Visualisatie op uniforme manier</w:t>
       </w:r>
       <w:r>
         <w:t>, met informatie over entiteiten en hun relaties</w:t>
@@ -536,18 +416,8 @@
         </w:rPr>
       </w:pPr>
       <w:r>
-        <w:t xml:space="preserve">Projectleider: </w:t>
-      </w:r>
-      <w:proofErr w:type="spellStart"/>
-      <w:r>
-        <w:t>Arin</w:t>
-      </w:r>
-      <w:proofErr w:type="spellEnd"/>
-      <w:r>
-        <w:t xml:space="preserve"> Er</w:t>
-      </w:r>
-      <w:bookmarkStart w:id="0" w:name="_GoBack"/>
-      <w:bookmarkEnd w:id="0"/>
+        <w:t>Projectleider: Arin Er</w:t>
+      </w:r>
     </w:p>
     <w:p>
       <w:pPr>
@@ -562,15 +432,7 @@
         </w:rPr>
       </w:pPr>
       <w:r>
-        <w:t xml:space="preserve">Contactpersoon: </w:t>
-      </w:r>
-      <w:proofErr w:type="spellStart"/>
-      <w:r>
-        <w:t>Arin</w:t>
-      </w:r>
-      <w:proofErr w:type="spellEnd"/>
-      <w:r>
-        <w:t xml:space="preserve"> Er</w:t>
+        <w:t>Contactpersoon: Arin Er</w:t>
       </w:r>
     </w:p>
     <w:p>
@@ -602,7 +464,15 @@
         </w:rPr>
       </w:pPr>
       <w:r>
-        <w:t xml:space="preserve">Database verantwoordelijke(n) Pieter-Jan Van Der Schueren, Stijn </w:t>
+        <w:t xml:space="preserve">Database verantwoordelijke(n) Pieter-Jan Van Der </w:t>
+      </w:r>
+      <w:proofErr w:type="spellStart"/>
+      <w:r>
+        <w:t>Schueren</w:t>
+      </w:r>
+      <w:proofErr w:type="spellEnd"/>
+      <w:r>
+        <w:t xml:space="preserve">, Stijn </w:t>
       </w:r>
       <w:proofErr w:type="spellStart"/>
       <w:r>
@@ -647,6 +517,51 @@
         <w:t>Saenen</w:t>
       </w:r>
       <w:proofErr w:type="spellEnd"/>
+    </w:p>
+    <w:p>
+      <w:pPr>
+        <w:pStyle w:val="Lijstalinea"/>
+      </w:pPr>
+      <w:r>
+        <w:lastRenderedPageBreak/>
+        <w:drawing>
+          <wp:inline distT="0" distB="0" distL="0" distR="0" wp14:anchorId="51688E81" wp14:editId="7504E337">
+            <wp:extent cx="8201795" cy="4432694"/>
+            <wp:effectExtent l="0" t="1270" r="7620" b="7620"/>
+            <wp:docPr id="1" name="Afbeelding 1"/>
+            <wp:cNvGraphicFramePr>
+              <a:graphicFrameLocks xmlns:a="http://schemas.openxmlformats.org/drawingml/2006/main" noChangeAspect="1"/>
+            </wp:cNvGraphicFramePr>
+            <a:graphic xmlns:a="http://schemas.openxmlformats.org/drawingml/2006/main">
+              <a:graphicData uri="http://schemas.openxmlformats.org/drawingml/2006/picture">
+                <pic:pic xmlns:pic="http://schemas.openxmlformats.org/drawingml/2006/picture">
+                  <pic:nvPicPr>
+                    <pic:cNvPr id="1" name=""/>
+                    <pic:cNvPicPr/>
+                  </pic:nvPicPr>
+                  <pic:blipFill>
+                    <a:blip r:embed="rId5"/>
+                    <a:stretch>
+                      <a:fillRect/>
+                    </a:stretch>
+                  </pic:blipFill>
+                  <pic:spPr>
+                    <a:xfrm rot="5400000">
+                      <a:off x="0" y="0"/>
+                      <a:ext cx="8234841" cy="4450554"/>
+                    </a:xfrm>
+                    <a:prstGeom prst="rect">
+                      <a:avLst/>
+                    </a:prstGeom>
+                  </pic:spPr>
+                </pic:pic>
+              </a:graphicData>
+            </a:graphic>
+          </wp:inline>
+        </w:drawing>
+      </w:r>
+      <w:bookmarkStart w:id="0" w:name="_GoBack"/>
+      <w:bookmarkEnd w:id="0"/>
     </w:p>
     <w:sectPr>
       <w:pgSz w:w="11906" w:h="16838"/>
@@ -1534,6 +1449,7 @@
     <w:lsdException w:name="HTML Sample" w:semiHidden="1" w:unhideWhenUsed="1"/>
     <w:lsdException w:name="HTML Typewriter" w:semiHidden="1" w:unhideWhenUsed="1"/>
     <w:lsdException w:name="HTML Variable" w:semiHidden="1" w:unhideWhenUsed="1"/>
+    <w:lsdException w:name="Normal Table" w:semiHidden="1" w:unhideWhenUsed="1"/>
     <w:lsdException w:name="annotation subject" w:semiHidden="1" w:unhideWhenUsed="1"/>
     <w:lsdException w:name="No List" w:semiHidden="1" w:unhideWhenUsed="1"/>
     <w:lsdException w:name="Outline List 1" w:semiHidden="1" w:unhideWhenUsed="1"/>
@@ -1580,8 +1496,10 @@
     <w:lsdException w:name="Table Subtle 2" w:semiHidden="1" w:unhideWhenUsed="1"/>
     <w:lsdException w:name="Table Web 1" w:semiHidden="1" w:unhideWhenUsed="1"/>
     <w:lsdException w:name="Table Web 2" w:semiHidden="1" w:unhideWhenUsed="1"/>
+    <w:lsdException w:name="Table Web 3" w:semiHidden="1" w:unhideWhenUsed="1"/>
     <w:lsdException w:name="Balloon Text" w:semiHidden="1" w:unhideWhenUsed="1"/>
     <w:lsdException w:name="Table Grid" w:uiPriority="39"/>
+    <w:lsdException w:name="Table Theme" w:semiHidden="1" w:unhideWhenUsed="1"/>
     <w:lsdException w:name="Placeholder Text" w:semiHidden="1"/>
     <w:lsdException w:name="No Spacing" w:uiPriority="1" w:qFormat="1"/>
     <w:lsdException w:name="Light Shading" w:uiPriority="60"/>
@@ -1853,6 +1771,7 @@
   <w:style w:type="character" w:default="1" w:styleId="Standaardalinea-lettertype">
     <w:name w:val="Default Paragraph Font"/>
     <w:uiPriority w:val="1"/>
+    <w:semiHidden/>
     <w:unhideWhenUsed/>
   </w:style>
   <w:style w:type="table" w:default="1" w:styleId="Standaardtabel">

</xml_diff>